<commit_message>
Objectius de la setmana del 15/04
</commit_message>
<xml_diff>
--- a/Projecte Final.docx
+++ b/Projecte Final.docx
@@ -80,10 +80,10 @@
         <w:jc w:val="both"/>
       </w:pPr>
       <w:r>
-        <w:t>Crear un personatge</w:t>
-      </w:r>
-      <w:r>
-        <w:t xml:space="preserve"> </w:t>
+        <w:t>Escollir personatges d</w:t>
+      </w:r>
+      <w:r>
+        <w:t xml:space="preserve">’OpenGameArt </w:t>
       </w:r>
       <w:r>
         <w:sym w:font="Wingdings" w:char="F0E0"/>
@@ -102,10 +102,7 @@
         <w:jc w:val="both"/>
       </w:pPr>
       <w:r>
-        <w:t>Un Background finit</w:t>
-      </w:r>
-      <w:r>
-        <w:t xml:space="preserve"> </w:t>
+        <w:t xml:space="preserve">Escollir Background del d’OpenGameArt </w:t>
       </w:r>
       <w:r>
         <w:sym w:font="Wingdings" w:char="F0E0"/>
@@ -124,13 +121,10 @@
         <w:jc w:val="both"/>
       </w:pPr>
       <w:r>
-        <w:t>Objectes i obstacles amb interaccions amb el personatge principal</w:t>
-      </w:r>
-      <w:r>
-        <w:sym w:font="Wingdings" w:char="F0E0"/>
-      </w:r>
-      <w:r>
-        <w:t xml:space="preserve"> fet</w:t>
+        <w:t>Crear un personatge</w:t>
+      </w:r>
+      <w:r>
+        <w:t xml:space="preserve"> </w:t>
       </w:r>
     </w:p>
     <w:p>
@@ -143,16 +137,10 @@
         <w:jc w:val="both"/>
       </w:pPr>
       <w:r>
-        <w:t>Personatge/objecte/animació que persegueix al personatge principal</w:t>
-      </w:r>
-      <w:r>
-        <w:t xml:space="preserve"> </w:t>
-      </w:r>
-      <w:r>
-        <w:sym w:font="Wingdings" w:char="F0E0"/>
-      </w:r>
-      <w:r>
-        <w:t xml:space="preserve"> fet</w:t>
+        <w:t>Crear u</w:t>
+      </w:r>
+      <w:r>
+        <w:t>n Background finit</w:t>
       </w:r>
     </w:p>
     <w:p>
@@ -165,16 +153,19 @@
         <w:jc w:val="both"/>
       </w:pPr>
       <w:r>
-        <w:t>Escollir personatges de Kenny</w:t>
-      </w:r>
-      <w:r>
-        <w:t xml:space="preserve"> </w:t>
-      </w:r>
-      <w:r>
-        <w:sym w:font="Wingdings" w:char="F0E0"/>
-      </w:r>
-      <w:r>
-        <w:t xml:space="preserve"> fet</w:t>
+        <w:t>Objectes i obstacles amb interaccions amb el personatge principal</w:t>
+      </w:r>
+      <w:r>
+        <w:t xml:space="preserve"> (quants, quins, què faran?...)</w:t>
+      </w:r>
+    </w:p>
+    <w:p>
+      <w:pPr>
+        <w:pStyle w:val="Ttol2"/>
+        <w:jc w:val="both"/>
+      </w:pPr>
+      <w:r>
+        <w:t>Dia 2</w:t>
       </w:r>
     </w:p>
     <w:p>
@@ -182,30 +173,11 @@
         <w:pStyle w:val="Pargrafdellista"/>
         <w:numPr>
           <w:ilvl w:val="0"/>
-          <w:numId w:val="2"/>
+          <w:numId w:val="3"/>
         </w:numPr>
-        <w:jc w:val="both"/>
-      </w:pPr>
-      <w:r>
-        <w:t>Escollir Background del Kenny</w:t>
-      </w:r>
-      <w:r>
-        <w:t xml:space="preserve"> </w:t>
-      </w:r>
-      <w:r>
-        <w:sym w:font="Wingdings" w:char="F0E0"/>
-      </w:r>
-      <w:r>
-        <w:t xml:space="preserve"> fet</w:t>
-      </w:r>
-    </w:p>
-    <w:p>
-      <w:pPr>
-        <w:pStyle w:val="Ttol2"/>
-        <w:jc w:val="both"/>
-      </w:pPr>
-      <w:r>
-        <w:t>Dia 2</w:t>
+      </w:pPr>
+      <w:r>
+        <w:t>Tenir acabat el primer mapa finit</w:t>
       </w:r>
     </w:p>
     <w:p>
@@ -228,14 +200,6 @@
       </w:pPr>
       <w:r>
         <w:t xml:space="preserve">El nostre joc tracta d’una adaptació del Banana Kong Game i d’altres del mateix estil. Pretenem que el joc sigui infinit i vagi augmentant la dificultat a mesura que vas avançant en la partida. Per tal de tenir una experiència més personalitzable, buscarem que l’usuari pugui escollir d’entre diferents opcions de personatge, ambientació etc... </w:t>
-      </w:r>
-    </w:p>
-    <w:p>
-      <w:pPr>
-        <w:jc w:val="both"/>
-      </w:pPr>
-      <w:r>
-        <w:t>Hi haurà un antag</w:t>
       </w:r>
     </w:p>
     <w:p>
@@ -263,6 +227,120 @@
       <w:r>
         <w:t>Versions millorades a partir de la versió base</w:t>
       </w:r>
+    </w:p>
+    <w:p>
+      <w:pPr>
+        <w:jc w:val="both"/>
+      </w:pPr>
+    </w:p>
+    <w:p>
+      <w:pPr>
+        <w:pStyle w:val="Ttol1"/>
+        <w:jc w:val="both"/>
+      </w:pPr>
+      <w:r>
+        <w:t>Objectius</w:t>
+      </w:r>
+      <w:r>
+        <w:t xml:space="preserve"> llunyans:</w:t>
+      </w:r>
+    </w:p>
+    <w:p>
+      <w:pPr>
+        <w:jc w:val="both"/>
+      </w:pPr>
+      <w:r>
+        <w:t>Guardar informació sobre la distància recorreguda i “monedes recol·lectades”</w:t>
+      </w:r>
+    </w:p>
+    <w:p>
+      <w:pPr>
+        <w:jc w:val="both"/>
+      </w:pPr>
+    </w:p>
+    <w:p>
+      <w:pPr>
+        <w:jc w:val="both"/>
+      </w:pPr>
+    </w:p>
+    <w:p>
+      <w:pPr>
+        <w:pStyle w:val="Ttol1"/>
+        <w:jc w:val="both"/>
+      </w:pPr>
+      <w:r>
+        <w:t>Primera versió:</w:t>
+      </w:r>
+    </w:p>
+    <w:p>
+      <w:pPr>
+        <w:pStyle w:val="Pargrafdellista"/>
+        <w:numPr>
+          <w:ilvl w:val="0"/>
+          <w:numId w:val="4"/>
+        </w:numPr>
+      </w:pPr>
+      <w:r>
+        <w:t>Fer un mapa (tileMap)</w:t>
+      </w:r>
+    </w:p>
+    <w:p>
+      <w:pPr>
+        <w:pStyle w:val="Pargrafdellista"/>
+        <w:numPr>
+          <w:ilvl w:val="0"/>
+          <w:numId w:val="4"/>
+        </w:numPr>
+      </w:pPr>
+      <w:r>
+        <w:t>Personatge funcional</w:t>
+      </w:r>
+    </w:p>
+    <w:p>
+      <w:pPr>
+        <w:pStyle w:val="Pargrafdellista"/>
+        <w:numPr>
+          <w:ilvl w:val="0"/>
+          <w:numId w:val="4"/>
+        </w:numPr>
+      </w:pPr>
+      <w:r>
+        <w:t>Estils de mort del personatge (com reacciona, amb què reacciona...)</w:t>
+      </w:r>
+    </w:p>
+    <w:p>
+      <w:pPr>
+        <w:pStyle w:val="Pargrafdellista"/>
+        <w:numPr>
+          <w:ilvl w:val="0"/>
+          <w:numId w:val="4"/>
+        </w:numPr>
+      </w:pPr>
+      <w:r>
+        <w:t>Sense boosters</w:t>
+      </w:r>
+    </w:p>
+    <w:p>
+      <w:pPr>
+        <w:pStyle w:val="Pargrafdellista"/>
+        <w:numPr>
+          <w:ilvl w:val="0"/>
+          <w:numId w:val="4"/>
+        </w:numPr>
+      </w:pPr>
+      <w:r>
+        <w:t>Comptador de temps</w:t>
+      </w:r>
+    </w:p>
+    <w:p>
+      <w:pPr>
+        <w:jc w:val="both"/>
+      </w:pPr>
+    </w:p>
+    <w:p>
+      <w:pPr>
+        <w:jc w:val="both"/>
+      </w:pPr>
     </w:p>
     <w:sectPr>
       <w:pgSz w:w="11906" w:h="16838"/>
@@ -277,6 +355,184 @@
 <file path=word/numbering.xml><?xml version="1.0" encoding="utf-8"?>
 <w:numbering xmlns:wpc="http://schemas.microsoft.com/office/word/2010/wordprocessingCanvas" xmlns:cx="http://schemas.microsoft.com/office/drawing/2014/chartex" xmlns:cx1="http://schemas.microsoft.com/office/drawing/2015/9/8/chartex" xmlns:cx2="http://schemas.microsoft.com/office/drawing/2015/10/21/chartex" xmlns:cx3="http://schemas.microsoft.com/office/drawing/2016/5/9/chartex" xmlns:cx4="http://schemas.microsoft.com/office/drawing/2016/5/10/chartex" xmlns:cx5="http://schemas.microsoft.com/office/drawing/2016/5/11/chartex" xmlns:cx6="http://schemas.microsoft.com/office/drawing/2016/5/12/chartex" xmlns:cx7="http://schemas.microsoft.com/office/drawing/2016/5/13/chartex" xmlns:cx8="http://schemas.microsoft.com/office/drawing/2016/5/14/chartex" xmlns:mc="http://schemas.openxmlformats.org/markup-compatibility/2006" xmlns:aink="http://schemas.microsoft.com/office/drawing/2016/ink" xmlns:am3d="http://schemas.microsoft.com/office/drawing/2017/model3d" xmlns:o="urn:schemas-microsoft-com:office:office" xmlns:r="http://schemas.openxmlformats.org/officeDocument/2006/relationships" xmlns:m="http://schemas.openxmlformats.org/officeDocument/2006/math" xmlns:v="urn:schemas-microsoft-com:vml" xmlns:wp14="http://schemas.microsoft.com/office/word/2010/wordprocessingDrawing" xmlns:wp="http://schemas.openxmlformats.org/drawingml/2006/wordprocessingDrawing" xmlns:w10="urn:schemas-microsoft-com:office:word" xmlns:w="http://schemas.openxmlformats.org/wordprocessingml/2006/main" xmlns:w14="http://schemas.microsoft.com/office/word/2010/wordml" xmlns:w15="http://schemas.microsoft.com/office/word/2012/wordml" xmlns:w16cex="http://schemas.microsoft.com/office/word/2018/wordml/cex" xmlns:w16cid="http://schemas.microsoft.com/office/word/2016/wordml/cid" xmlns:w16="http://schemas.microsoft.com/office/word/2018/wordml" xmlns:w16sdtdh="http://schemas.microsoft.com/office/word/2020/wordml/sdtdatahash" xmlns:w16se="http://schemas.microsoft.com/office/word/2015/wordml/symex" xmlns:wpg="http://schemas.microsoft.com/office/word/2010/wordprocessingGroup" xmlns:wpi="http://schemas.microsoft.com/office/word/2010/wordprocessingInk" xmlns:wne="http://schemas.microsoft.com/office/word/2006/wordml" xmlns:wps="http://schemas.microsoft.com/office/word/2010/wordprocessingShape" mc:Ignorable="w14 w15 w16se w16cid w16 w16cex w16sdtdh wp14">
   <w:abstractNum w:abstractNumId="0" w15:restartNumberingAfterBreak="0">
+    <w:nsid w:val="521C3770"/>
+    <w:multiLevelType w:val="hybridMultilevel"/>
+    <w:tmpl w:val="48A69800"/>
+    <w:lvl w:ilvl="0" w:tplc="0403000F">
+      <w:start w:val="1"/>
+      <w:numFmt w:val="decimal"/>
+      <w:lvlText w:val="%1."/>
+      <w:lvlJc w:val="left"/>
+      <w:pPr>
+        <w:ind w:left="720" w:hanging="360"/>
+      </w:pPr>
+      <w:rPr>
+        <w:rFonts w:hint="default"/>
+      </w:rPr>
+    </w:lvl>
+    <w:lvl w:ilvl="1" w:tplc="04030019" w:tentative="1">
+      <w:start w:val="1"/>
+      <w:numFmt w:val="lowerLetter"/>
+      <w:lvlText w:val="%2."/>
+      <w:lvlJc w:val="left"/>
+      <w:pPr>
+        <w:ind w:left="1440" w:hanging="360"/>
+      </w:pPr>
+    </w:lvl>
+    <w:lvl w:ilvl="2" w:tplc="0403001B" w:tentative="1">
+      <w:start w:val="1"/>
+      <w:numFmt w:val="lowerRoman"/>
+      <w:lvlText w:val="%3."/>
+      <w:lvlJc w:val="right"/>
+      <w:pPr>
+        <w:ind w:left="2160" w:hanging="180"/>
+      </w:pPr>
+    </w:lvl>
+    <w:lvl w:ilvl="3" w:tplc="0403000F" w:tentative="1">
+      <w:start w:val="1"/>
+      <w:numFmt w:val="decimal"/>
+      <w:lvlText w:val="%4."/>
+      <w:lvlJc w:val="left"/>
+      <w:pPr>
+        <w:ind w:left="2880" w:hanging="360"/>
+      </w:pPr>
+    </w:lvl>
+    <w:lvl w:ilvl="4" w:tplc="04030019" w:tentative="1">
+      <w:start w:val="1"/>
+      <w:numFmt w:val="lowerLetter"/>
+      <w:lvlText w:val="%5."/>
+      <w:lvlJc w:val="left"/>
+      <w:pPr>
+        <w:ind w:left="3600" w:hanging="360"/>
+      </w:pPr>
+    </w:lvl>
+    <w:lvl w:ilvl="5" w:tplc="0403001B" w:tentative="1">
+      <w:start w:val="1"/>
+      <w:numFmt w:val="lowerRoman"/>
+      <w:lvlText w:val="%6."/>
+      <w:lvlJc w:val="right"/>
+      <w:pPr>
+        <w:ind w:left="4320" w:hanging="180"/>
+      </w:pPr>
+    </w:lvl>
+    <w:lvl w:ilvl="6" w:tplc="0403000F" w:tentative="1">
+      <w:start w:val="1"/>
+      <w:numFmt w:val="decimal"/>
+      <w:lvlText w:val="%7."/>
+      <w:lvlJc w:val="left"/>
+      <w:pPr>
+        <w:ind w:left="5040" w:hanging="360"/>
+      </w:pPr>
+    </w:lvl>
+    <w:lvl w:ilvl="7" w:tplc="04030019" w:tentative="1">
+      <w:start w:val="1"/>
+      <w:numFmt w:val="lowerLetter"/>
+      <w:lvlText w:val="%8."/>
+      <w:lvlJc w:val="left"/>
+      <w:pPr>
+        <w:ind w:left="5760" w:hanging="360"/>
+      </w:pPr>
+    </w:lvl>
+    <w:lvl w:ilvl="8" w:tplc="0403001B" w:tentative="1">
+      <w:start w:val="1"/>
+      <w:numFmt w:val="lowerRoman"/>
+      <w:lvlText w:val="%9."/>
+      <w:lvlJc w:val="right"/>
+      <w:pPr>
+        <w:ind w:left="6480" w:hanging="180"/>
+      </w:pPr>
+    </w:lvl>
+  </w:abstractNum>
+  <w:abstractNum w:abstractNumId="1" w15:restartNumberingAfterBreak="0">
+    <w:nsid w:val="54946AA4"/>
+    <w:multiLevelType w:val="hybridMultilevel"/>
+    <w:tmpl w:val="9BB01BD2"/>
+    <w:lvl w:ilvl="0" w:tplc="0403000F">
+      <w:start w:val="1"/>
+      <w:numFmt w:val="decimal"/>
+      <w:lvlText w:val="%1."/>
+      <w:lvlJc w:val="left"/>
+      <w:pPr>
+        <w:ind w:left="720" w:hanging="360"/>
+      </w:pPr>
+      <w:rPr>
+        <w:rFonts w:hint="default"/>
+      </w:rPr>
+    </w:lvl>
+    <w:lvl w:ilvl="1" w:tplc="04030019" w:tentative="1">
+      <w:start w:val="1"/>
+      <w:numFmt w:val="lowerLetter"/>
+      <w:lvlText w:val="%2."/>
+      <w:lvlJc w:val="left"/>
+      <w:pPr>
+        <w:ind w:left="1440" w:hanging="360"/>
+      </w:pPr>
+    </w:lvl>
+    <w:lvl w:ilvl="2" w:tplc="0403001B" w:tentative="1">
+      <w:start w:val="1"/>
+      <w:numFmt w:val="lowerRoman"/>
+      <w:lvlText w:val="%3."/>
+      <w:lvlJc w:val="right"/>
+      <w:pPr>
+        <w:ind w:left="2160" w:hanging="180"/>
+      </w:pPr>
+    </w:lvl>
+    <w:lvl w:ilvl="3" w:tplc="0403000F" w:tentative="1">
+      <w:start w:val="1"/>
+      <w:numFmt w:val="decimal"/>
+      <w:lvlText w:val="%4."/>
+      <w:lvlJc w:val="left"/>
+      <w:pPr>
+        <w:ind w:left="2880" w:hanging="360"/>
+      </w:pPr>
+    </w:lvl>
+    <w:lvl w:ilvl="4" w:tplc="04030019" w:tentative="1">
+      <w:start w:val="1"/>
+      <w:numFmt w:val="lowerLetter"/>
+      <w:lvlText w:val="%5."/>
+      <w:lvlJc w:val="left"/>
+      <w:pPr>
+        <w:ind w:left="3600" w:hanging="360"/>
+      </w:pPr>
+    </w:lvl>
+    <w:lvl w:ilvl="5" w:tplc="0403001B" w:tentative="1">
+      <w:start w:val="1"/>
+      <w:numFmt w:val="lowerRoman"/>
+      <w:lvlText w:val="%6."/>
+      <w:lvlJc w:val="right"/>
+      <w:pPr>
+        <w:ind w:left="4320" w:hanging="180"/>
+      </w:pPr>
+    </w:lvl>
+    <w:lvl w:ilvl="6" w:tplc="0403000F" w:tentative="1">
+      <w:start w:val="1"/>
+      <w:numFmt w:val="decimal"/>
+      <w:lvlText w:val="%7."/>
+      <w:lvlJc w:val="left"/>
+      <w:pPr>
+        <w:ind w:left="5040" w:hanging="360"/>
+      </w:pPr>
+    </w:lvl>
+    <w:lvl w:ilvl="7" w:tplc="04030019" w:tentative="1">
+      <w:start w:val="1"/>
+      <w:numFmt w:val="lowerLetter"/>
+      <w:lvlText w:val="%8."/>
+      <w:lvlJc w:val="left"/>
+      <w:pPr>
+        <w:ind w:left="5760" w:hanging="360"/>
+      </w:pPr>
+    </w:lvl>
+    <w:lvl w:ilvl="8" w:tplc="0403001B" w:tentative="1">
+      <w:start w:val="1"/>
+      <w:numFmt w:val="lowerRoman"/>
+      <w:lvlText w:val="%9."/>
+      <w:lvlJc w:val="right"/>
+      <w:pPr>
+        <w:ind w:left="6480" w:hanging="180"/>
+      </w:pPr>
+    </w:lvl>
+  </w:abstractNum>
+  <w:abstractNum w:abstractNumId="2" w15:restartNumberingAfterBreak="0">
     <w:nsid w:val="74AE7BB4"/>
     <w:multiLevelType w:val="hybridMultilevel"/>
     <w:tmpl w:val="E6C80416"/>
@@ -365,7 +621,7 @@
       </w:pPr>
     </w:lvl>
   </w:abstractNum>
-  <w:abstractNum w:abstractNumId="1" w15:restartNumberingAfterBreak="0">
+  <w:abstractNum w:abstractNumId="3" w15:restartNumberingAfterBreak="0">
     <w:nsid w:val="7E142AC5"/>
     <w:multiLevelType w:val="hybridMultilevel"/>
     <w:tmpl w:val="20A49468"/>
@@ -455,9 +711,15 @@
     </w:lvl>
   </w:abstractNum>
   <w:num w:numId="1">
+    <w:abstractNumId w:val="2"/>
+  </w:num>
+  <w:num w:numId="2">
+    <w:abstractNumId w:val="3"/>
+  </w:num>
+  <w:num w:numId="3">
     <w:abstractNumId w:val="0"/>
   </w:num>
-  <w:num w:numId="2">
+  <w:num w:numId="4">
     <w:abstractNumId w:val="1"/>
   </w:num>
 </w:numbering>

</xml_diff>